<commit_message>
FO en Technisch ontwerp
FO en Technisch ontwerp
</commit_message>
<xml_diff>
--- a/Documentatie BeePlanner/Analyse 1.0.docx
+++ b/Documentatie BeePlanner/Analyse 1.0.docx
@@ -326,8 +326,6 @@
               </w:rPr>
               <w:t>1</w:t>
             </w:r>
-            <w:bookmarkStart w:id="0" w:name="_GoBack"/>
-            <w:bookmarkEnd w:id="0"/>
             <w:r>
               <w:rPr>
                 <w:lang w:val="nl-NL"/>
@@ -403,7 +401,19 @@
               <w:rPr>
                 <w:lang w:val="nl-NL"/>
               </w:rPr>
-              <w:t>Rick Blauw</w:t>
+              <w:t>Rick Bl</w:t>
+            </w:r>
+            <w:r>
+              <w:rPr>
+                <w:lang w:val="nl-NL"/>
+              </w:rPr>
+              <w:t>a</w:t>
+            </w:r>
+            <w:r>
+              <w:rPr>
+                <w:lang w:val="nl-NL"/>
+              </w:rPr>
+              <w:t>auw</w:t>
             </w:r>
           </w:p>
         </w:tc>
@@ -2030,8 +2040,8 @@
           <w:lang w:val="nl-NL"/>
         </w:rPr>
       </w:pPr>
-      <w:bookmarkStart w:id="1" w:name="_Toc463962945"/>
-      <w:bookmarkStart w:id="2" w:name="_Toc514136648"/>
+      <w:bookmarkStart w:id="0" w:name="_Toc463962945"/>
+      <w:bookmarkStart w:id="1" w:name="_Toc514136648"/>
       <w:r>
         <w:rPr>
           <w:lang w:val="nl-NL"/>
@@ -2039,8 +2049,8 @@
         <w:lastRenderedPageBreak/>
         <w:t>Algemene informatie</w:t>
       </w:r>
+      <w:bookmarkEnd w:id="0"/>
       <w:bookmarkEnd w:id="1"/>
-      <w:bookmarkEnd w:id="2"/>
     </w:p>
     <w:p>
       <w:pPr>
@@ -2050,11 +2060,11 @@
           <w:numId w:val="2"/>
         </w:numPr>
       </w:pPr>
-      <w:bookmarkStart w:id="3" w:name="_Toc514136649"/>
+      <w:bookmarkStart w:id="2" w:name="_Toc514136649"/>
       <w:r>
         <w:t>Logboek</w:t>
       </w:r>
-      <w:bookmarkEnd w:id="3"/>
+      <w:bookmarkEnd w:id="2"/>
     </w:p>
     <w:tbl>
       <w:tblPr>
@@ -2283,11 +2293,11 @@
           <w:numId w:val="2"/>
         </w:numPr>
       </w:pPr>
-      <w:bookmarkStart w:id="4" w:name="_Toc514136650"/>
+      <w:bookmarkStart w:id="3" w:name="_Toc514136650"/>
       <w:r>
         <w:t>Distributie</w:t>
       </w:r>
-      <w:bookmarkEnd w:id="4"/>
+      <w:bookmarkEnd w:id="3"/>
     </w:p>
     <w:p>
       <w:pPr>
@@ -2297,11 +2307,11 @@
           <w:numId w:val="2"/>
         </w:numPr>
       </w:pPr>
-      <w:bookmarkStart w:id="5" w:name="_Toc514136651"/>
+      <w:bookmarkStart w:id="4" w:name="_Toc514136651"/>
       <w:r>
         <w:t>Distributielijst</w:t>
       </w:r>
-      <w:bookmarkEnd w:id="5"/>
+      <w:bookmarkEnd w:id="4"/>
     </w:p>
     <w:tbl>
       <w:tblPr>
@@ -2401,7 +2411,19 @@
               <w:rPr>
                 <w:lang w:val="nl-NL"/>
               </w:rPr>
-              <w:t xml:space="preserve">Rick Blauw </w:t>
+              <w:t>Rick Bla</w:t>
+            </w:r>
+            <w:r>
+              <w:rPr>
+                <w:lang w:val="nl-NL"/>
+              </w:rPr>
+              <w:t>a</w:t>
+            </w:r>
+            <w:r>
+              <w:rPr>
+                <w:lang w:val="nl-NL"/>
+              </w:rPr>
+              <w:t xml:space="preserve">uw </w:t>
             </w:r>
           </w:p>
         </w:tc>
@@ -2628,16 +2650,16 @@
         <w:pStyle w:val="Kop3"/>
         <w:spacing w:line="240" w:lineRule="auto"/>
       </w:pPr>
-      <w:bookmarkStart w:id="6" w:name="_Toc441873988"/>
-      <w:bookmarkStart w:id="7" w:name="_Toc443296891"/>
-      <w:bookmarkStart w:id="8" w:name="_Toc463962949"/>
+      <w:bookmarkStart w:id="5" w:name="_Toc441873988"/>
+      <w:bookmarkStart w:id="6" w:name="_Toc443296891"/>
+      <w:bookmarkStart w:id="7" w:name="_Toc463962949"/>
     </w:p>
     <w:p>
       <w:pPr>
         <w:pStyle w:val="Kop3"/>
         <w:spacing w:line="240" w:lineRule="auto"/>
       </w:pPr>
-      <w:bookmarkStart w:id="9" w:name="_Toc514136652"/>
+      <w:bookmarkStart w:id="8" w:name="_Toc514136652"/>
       <w:r>
         <w:t>1.2.2</w:t>
       </w:r>
@@ -2647,10 +2669,10 @@
       <w:r>
         <w:t>Distributiedata</w:t>
       </w:r>
+      <w:bookmarkEnd w:id="5"/>
       <w:bookmarkEnd w:id="6"/>
       <w:bookmarkEnd w:id="7"/>
       <w:bookmarkEnd w:id="8"/>
-      <w:bookmarkEnd w:id="9"/>
     </w:p>
     <w:tbl>
       <w:tblPr>
@@ -2828,11 +2850,11 @@
           <w:numId w:val="1"/>
         </w:numPr>
       </w:pPr>
-      <w:bookmarkStart w:id="10" w:name="_Toc514136653"/>
+      <w:bookmarkStart w:id="9" w:name="_Toc514136653"/>
       <w:r>
         <w:t>Opdrachtomschrijving</w:t>
       </w:r>
-      <w:bookmarkEnd w:id="10"/>
+      <w:bookmarkEnd w:id="9"/>
     </w:p>
     <w:p>
       <w:r>
@@ -2889,11 +2911,11 @@
           <w:numId w:val="1"/>
         </w:numPr>
       </w:pPr>
-      <w:bookmarkStart w:id="11" w:name="_Toc514136654"/>
+      <w:bookmarkStart w:id="10" w:name="_Toc514136654"/>
       <w:r>
         <w:t>Onderdelen</w:t>
       </w:r>
-      <w:bookmarkEnd w:id="11"/>
+      <w:bookmarkEnd w:id="10"/>
     </w:p>
     <w:p>
       <w:pPr>
@@ -2902,7 +2924,7 @@
           <w:lang w:val="en-GB"/>
         </w:rPr>
       </w:pPr>
-      <w:bookmarkStart w:id="12" w:name="_Toc514136655"/>
+      <w:bookmarkStart w:id="11" w:name="_Toc514136655"/>
       <w:r>
         <w:rPr>
           <w:lang w:val="en-GB"/>
@@ -2916,7 +2938,7 @@
         <w:tab/>
         <w:t>Authenticatie</w:t>
       </w:r>
-      <w:bookmarkEnd w:id="12"/>
+      <w:bookmarkEnd w:id="11"/>
     </w:p>
     <w:p>
       <w:r>
@@ -2934,7 +2956,7 @@
       <w:pPr>
         <w:pStyle w:val="Kop2"/>
       </w:pPr>
-      <w:bookmarkStart w:id="13" w:name="_Toc514136656"/>
+      <w:bookmarkStart w:id="12" w:name="_Toc514136656"/>
       <w:r>
         <w:lastRenderedPageBreak/>
         <w:t>3.2</w:t>
@@ -2943,7 +2965,7 @@
         <w:tab/>
         <w:t>Urentabel</w:t>
       </w:r>
-      <w:bookmarkEnd w:id="13"/>
+      <w:bookmarkEnd w:id="12"/>
     </w:p>
     <w:p>
       <w:r>
@@ -2986,11 +3008,11 @@
           <w:numId w:val="1"/>
         </w:numPr>
       </w:pPr>
-      <w:bookmarkStart w:id="14" w:name="_Toc514136657"/>
+      <w:bookmarkStart w:id="13" w:name="_Toc514136657"/>
       <w:r>
         <w:t>Onderdelen die niet gemaakt worden</w:t>
       </w:r>
-      <w:bookmarkEnd w:id="14"/>
+      <w:bookmarkEnd w:id="13"/>
     </w:p>
     <w:p>
       <w:pPr>
@@ -3007,11 +3029,11 @@
           <w:numId w:val="1"/>
         </w:numPr>
       </w:pPr>
-      <w:bookmarkStart w:id="15" w:name="_Toc514136658"/>
+      <w:bookmarkStart w:id="14" w:name="_Toc514136658"/>
       <w:r>
         <w:t>Platform</w:t>
       </w:r>
-      <w:bookmarkEnd w:id="15"/>
+      <w:bookmarkEnd w:id="14"/>
     </w:p>
     <w:p>
       <w:r>
@@ -3034,11 +3056,11 @@
           <w:numId w:val="1"/>
         </w:numPr>
       </w:pPr>
-      <w:bookmarkStart w:id="16" w:name="_Toc514136659"/>
+      <w:bookmarkStart w:id="15" w:name="_Toc514136659"/>
       <w:r>
         <w:t>Opleverdatum</w:t>
       </w:r>
-      <w:bookmarkEnd w:id="16"/>
+      <w:bookmarkEnd w:id="15"/>
     </w:p>
     <w:p>
       <w:r>
@@ -3086,11 +3108,11 @@
           <w:numId w:val="1"/>
         </w:numPr>
       </w:pPr>
-      <w:bookmarkStart w:id="17" w:name="_Toc514136660"/>
+      <w:bookmarkStart w:id="16" w:name="_Toc514136660"/>
       <w:r>
         <w:t>Kosten</w:t>
       </w:r>
-      <w:bookmarkEnd w:id="17"/>
+      <w:bookmarkEnd w:id="16"/>
     </w:p>
     <w:p>
       <w:r>
@@ -3117,11 +3139,11 @@
           <w:numId w:val="1"/>
         </w:numPr>
       </w:pPr>
-      <w:bookmarkStart w:id="18" w:name="_Toc514136661"/>
+      <w:bookmarkStart w:id="17" w:name="_Toc514136661"/>
       <w:r>
         <w:t>Bronnen</w:t>
       </w:r>
-      <w:bookmarkEnd w:id="18"/>
+      <w:bookmarkEnd w:id="17"/>
     </w:p>
     <w:p>
       <w:pPr>
@@ -3152,7 +3174,19 @@
         <w:spacing w:after="0" w:line="240" w:lineRule="auto"/>
       </w:pPr>
       <w:r>
-        <w:t>Rick Blauw, 14-05-2018 12:00, Overleg opdracht</w:t>
+        <w:t>Rick Bl</w:t>
+      </w:r>
+      <w:r>
+        <w:t>aauw, 14-05-2018 8</w:t>
+      </w:r>
+      <w:r>
+        <w:t>:</w:t>
+      </w:r>
+      <w:r>
+        <w:t>3</w:t>
+      </w:r>
+      <w:r>
+        <w:t>0, Overleg opdracht</w:t>
       </w:r>
     </w:p>
     <w:p>
@@ -3168,6 +3202,8 @@
           <w:lang w:val="en-GB"/>
         </w:rPr>
       </w:pPr>
+      <w:bookmarkStart w:id="18" w:name="_GoBack"/>
+      <w:bookmarkEnd w:id="18"/>
     </w:p>
     <w:p>
       <w:pPr>
@@ -4793,7 +4829,7 @@
 </file>
 
 <file path=customXml/itemProps1.xml><?xml version="1.0" encoding="utf-8"?>
-<ds:datastoreItem xmlns:ds="http://schemas.openxmlformats.org/officeDocument/2006/customXml" ds:itemID="{B24EA162-3C12-40E1-A9E3-0573126EC109}">
+<ds:datastoreItem xmlns:ds="http://schemas.openxmlformats.org/officeDocument/2006/customXml" ds:itemID="{35568B13-4A5D-4FC3-8685-78AA0E04B8EA}">
   <ds:schemaRefs>
     <ds:schemaRef ds:uri="http://schemas.openxmlformats.org/officeDocument/2006/bibliography"/>
   </ds:schemaRefs>

</xml_diff>